<commit_message>
se agregaron las fotos de los codgios y sprites
</commit_message>
<xml_diff>
--- a/PROYECTO-FINAL.docx
+++ b/PROYECTO-FINAL.docx
@@ -1,6 +1,6 @@
 
 <file path=word/document.xml><?xml version="1.0" encoding="utf-8"?>
-<w:document xmlns:wpc="http://schemas.microsoft.com/office/word/2010/wordprocessingCanvas" xmlns:cx="http://schemas.microsoft.com/office/drawing/2014/chartex" xmlns:cx1="http://schemas.microsoft.com/office/drawing/2015/9/8/chartex" xmlns:cx2="http://schemas.microsoft.com/office/drawing/2015/10/21/chartex" xmlns:cx3="http://schemas.microsoft.com/office/drawing/2016/5/9/chartex" xmlns:cx4="http://schemas.microsoft.com/office/drawing/2016/5/10/chartex" xmlns:cx5="http://schemas.microsoft.com/office/drawing/2016/5/11/chartex" xmlns:cx6="http://schemas.microsoft.com/office/drawing/2016/5/12/chartex" xmlns:cx7="http://schemas.microsoft.com/office/drawing/2016/5/13/chartex" xmlns:cx8="http://schemas.microsoft.com/office/drawing/2016/5/14/chartex" xmlns:mc="http://schemas.openxmlformats.org/markup-compatibility/2006" xmlns:aink="http://schemas.microsoft.com/office/drawing/2016/ink" xmlns:am3d="http://schemas.microsoft.com/office/drawing/2017/model3d" xmlns:o="urn:schemas-microsoft-com:office:office" xmlns:r="http://schemas.openxmlformats.org/officeDocument/2006/relationships" xmlns:m="http://schemas.openxmlformats.org/officeDocument/2006/math" xmlns:v="urn:schemas-microsoft-com:vml" xmlns:wp14="http://schemas.microsoft.com/office/word/2010/wordprocessingDrawing" xmlns:wp="http://schemas.openxmlformats.org/drawingml/2006/wordprocessingDrawing" xmlns:w10="urn:schemas-microsoft-com:office:word" xmlns:w="http://schemas.openxmlformats.org/wordprocessingml/2006/main" xmlns:w14="http://schemas.microsoft.com/office/word/2010/wordml" xmlns:w15="http://schemas.microsoft.com/office/word/2012/wordml" xmlns:w16cex="http://schemas.microsoft.com/office/word/2018/wordml/cex" xmlns:w16cid="http://schemas.microsoft.com/office/word/2016/wordml/cid" xmlns:w16="http://schemas.microsoft.com/office/word/2018/wordml" xmlns:w16sdtdh="http://schemas.microsoft.com/office/word/2020/wordml/sdtdatahash" xmlns:w16se="http://schemas.microsoft.com/office/word/2015/wordml/symex" xmlns:wpg="http://schemas.microsoft.com/office/word/2010/wordprocessingGroup" xmlns:wpi="http://schemas.microsoft.com/office/word/2010/wordprocessingInk" xmlns:wne="http://schemas.microsoft.com/office/word/2006/wordml" xmlns:wps="http://schemas.microsoft.com/office/word/2010/wordprocessingShape" mc:Ignorable="w14 w15 w16se w16cid w16 w16cex w16sdtdh wp14">
+<w:document xmlns:wpc="http://schemas.microsoft.com/office/word/2010/wordprocessingCanvas" xmlns:cx="http://schemas.microsoft.com/office/drawing/2014/chartex" xmlns:mc="http://schemas.openxmlformats.org/markup-compatibility/2006" xmlns:o="urn:schemas-microsoft-com:office:office" xmlns:r="http://schemas.openxmlformats.org/officeDocument/2006/relationships" xmlns:m="http://schemas.openxmlformats.org/officeDocument/2006/math" xmlns:v="urn:schemas-microsoft-com:vml" xmlns:wp14="http://schemas.microsoft.com/office/word/2010/wordprocessingDrawing" xmlns:wp="http://schemas.openxmlformats.org/drawingml/2006/wordprocessingDrawing" xmlns:w10="urn:schemas-microsoft-com:office:word" xmlns:w="http://schemas.openxmlformats.org/wordprocessingml/2006/main" xmlns:w14="http://schemas.microsoft.com/office/word/2010/wordml" xmlns:w15="http://schemas.microsoft.com/office/word/2012/wordml" xmlns:w16se="http://schemas.microsoft.com/office/word/2015/wordml/symex" xmlns:wpg="http://schemas.microsoft.com/office/word/2010/wordprocessingGroup" xmlns:wpi="http://schemas.microsoft.com/office/word/2010/wordprocessingInk" xmlns:wne="http://schemas.microsoft.com/office/word/2006/wordml" xmlns:wps="http://schemas.microsoft.com/office/word/2010/wordprocessingShape" mc:Ignorable="w14 w15 w16se wp14">
   <w:body>
     <w:p>
       <w:pPr>
@@ -82,6 +82,7 @@
           <w:bCs/>
           <w:sz w:val="28"/>
           <w:szCs w:val="32"/>
+          <w:u w:val="single"/>
         </w:rPr>
       </w:pPr>
       <w:r>
@@ -94,6 +95,8 @@
         </w:rPr>
         <w:t>1.1Descripción</w:t>
       </w:r>
+      <w:bookmarkStart w:id="0" w:name="_GoBack"/>
+      <w:bookmarkEnd w:id="0"/>
     </w:p>
     <w:p/>
     <w:p>
@@ -1161,6 +1164,7 @@
           <w:rFonts w:ascii="Arial" w:eastAsia="Times New Roman" w:hAnsi="Arial" w:cs="Arial"/>
           <w:noProof/>
           <w:szCs w:val="24"/>
+          <w:lang w:eastAsia="es-DO"/>
         </w:rPr>
         <w:drawing>
           <wp:inline distT="0" distB="0" distL="0" distR="0" wp14:anchorId="7B6629DD" wp14:editId="76C0B378">
@@ -1724,6 +1728,7 @@
       <w:r>
         <w:rPr>
           <w:noProof/>
+          <w:lang w:eastAsia="es-DO"/>
         </w:rPr>
         <w:drawing>
           <wp:anchor distT="0" distB="0" distL="114300" distR="114300" simplePos="0" relativeHeight="251670528" behindDoc="0" locked="0" layoutInCell="1" allowOverlap="1" wp14:anchorId="31D5D6C7" wp14:editId="739D52D4">
@@ -2229,6 +2234,7 @@
           <w:bCs/>
           <w:noProof/>
           <w:szCs w:val="24"/>
+          <w:lang w:eastAsia="es-DO"/>
         </w:rPr>
         <w:drawing>
           <wp:anchor distT="0" distB="0" distL="114300" distR="114300" simplePos="0" relativeHeight="251662336" behindDoc="0" locked="0" layoutInCell="1" allowOverlap="1" wp14:anchorId="757F743E" wp14:editId="359B57A6">
@@ -2303,6 +2309,7 @@
           <w:bCs/>
           <w:noProof/>
           <w:szCs w:val="24"/>
+          <w:lang w:eastAsia="es-DO"/>
         </w:rPr>
         <w:drawing>
           <wp:anchor distT="0" distB="0" distL="114300" distR="114300" simplePos="0" relativeHeight="251661312" behindDoc="0" locked="0" layoutInCell="1" allowOverlap="1" wp14:anchorId="237E4F27" wp14:editId="3FAF4876">
@@ -2367,6 +2374,7 @@
           <w:bCs/>
           <w:noProof/>
           <w:szCs w:val="24"/>
+          <w:lang w:eastAsia="es-DO"/>
         </w:rPr>
         <w:drawing>
           <wp:inline distT="0" distB="0" distL="0" distR="0" wp14:anchorId="427BA0AC" wp14:editId="1BCFBD1B">
@@ -3297,6 +3305,7 @@
         <w:rPr>
           <w:rFonts w:ascii="Arial" w:hAnsi="Arial" w:cs="Arial"/>
           <w:noProof/>
+          <w:lang w:eastAsia="es-DO"/>
         </w:rPr>
         <mc:AlternateContent>
           <mc:Choice Requires="wps">
@@ -3368,7 +3377,7 @@
               </wp:anchor>
             </w:drawing>
           </mc:Choice>
-          <mc:Fallback>
+          <mc:Fallback xmlns:w16sdtdh="http://schemas.microsoft.com/office/word/2020/wordml/sdtdatahash" xmlns:w16="http://schemas.microsoft.com/office/word/2018/wordml" xmlns:w16cid="http://schemas.microsoft.com/office/word/2016/wordml/cid" xmlns:w16cex="http://schemas.microsoft.com/office/word/2018/wordml/cex" xmlns:am3d="http://schemas.microsoft.com/office/drawing/2017/model3d" xmlns:aink="http://schemas.microsoft.com/office/drawing/2016/ink" xmlns:cx8="http://schemas.microsoft.com/office/drawing/2016/5/14/chartex" xmlns:cx7="http://schemas.microsoft.com/office/drawing/2016/5/13/chartex" xmlns:cx6="http://schemas.microsoft.com/office/drawing/2016/5/12/chartex" xmlns:cx5="http://schemas.microsoft.com/office/drawing/2016/5/11/chartex" xmlns:cx4="http://schemas.microsoft.com/office/drawing/2016/5/10/chartex" xmlns:cx3="http://schemas.microsoft.com/office/drawing/2016/5/9/chartex" xmlns:cx2="http://schemas.microsoft.com/office/drawing/2015/10/21/chartex" xmlns:cx1="http://schemas.microsoft.com/office/drawing/2015/9/8/chartex">
             <w:pict>
               <v:shapetype w14:anchorId="0B966764" id="_x0000_t202" coordsize="21600,21600" o:spt="202" path="m,l,21600r21600,l21600,xe">
                 <v:stroke joinstyle="miter"/>
@@ -3410,6 +3419,7 @@
           <w:bCs/>
           <w:noProof/>
           <w:szCs w:val="24"/>
+          <w:lang w:eastAsia="es-DO"/>
         </w:rPr>
         <w:drawing>
           <wp:anchor distT="0" distB="0" distL="114300" distR="114300" simplePos="0" relativeHeight="251663360" behindDoc="0" locked="0" layoutInCell="1" allowOverlap="1" wp14:anchorId="0A145C82" wp14:editId="4A2D8A98">
@@ -3470,6 +3480,7 @@
         <w:rPr>
           <w:rFonts w:ascii="Arial" w:hAnsi="Arial" w:cs="Arial"/>
           <w:noProof/>
+          <w:lang w:eastAsia="es-DO"/>
         </w:rPr>
         <mc:AlternateContent>
           <mc:Choice Requires="wps">
@@ -3560,7 +3571,7 @@
               </wp:anchor>
             </w:drawing>
           </mc:Choice>
-          <mc:Fallback>
+          <mc:Fallback xmlns:w16sdtdh="http://schemas.microsoft.com/office/word/2020/wordml/sdtdatahash" xmlns:w16="http://schemas.microsoft.com/office/word/2018/wordml" xmlns:w16cid="http://schemas.microsoft.com/office/word/2016/wordml/cid" xmlns:w16cex="http://schemas.microsoft.com/office/word/2018/wordml/cex" xmlns:am3d="http://schemas.microsoft.com/office/drawing/2017/model3d" xmlns:aink="http://schemas.microsoft.com/office/drawing/2016/ink" xmlns:cx8="http://schemas.microsoft.com/office/drawing/2016/5/14/chartex" xmlns:cx7="http://schemas.microsoft.com/office/drawing/2016/5/13/chartex" xmlns:cx6="http://schemas.microsoft.com/office/drawing/2016/5/12/chartex" xmlns:cx5="http://schemas.microsoft.com/office/drawing/2016/5/11/chartex" xmlns:cx4="http://schemas.microsoft.com/office/drawing/2016/5/10/chartex" xmlns:cx3="http://schemas.microsoft.com/office/drawing/2016/5/9/chartex" xmlns:cx2="http://schemas.microsoft.com/office/drawing/2015/10/21/chartex" xmlns:cx1="http://schemas.microsoft.com/office/drawing/2015/9/8/chartex">
             <w:pict>
               <v:shape w14:anchorId="502AB8DE" id="Cuadro de texto 11" o:spid="_x0000_s1027" type="#_x0000_t202" style="position:absolute;margin-left:1.5pt;margin-top:82.55pt;width:130.5pt;height:.05pt;z-index:251666432;visibility:visible;mso-wrap-style:square;mso-wrap-distance-left:9pt;mso-wrap-distance-top:0;mso-wrap-distance-right:9pt;mso-wrap-distance-bottom:0;mso-position-horizontal:absolute;mso-position-horizontal-relative:text;mso-position-vertical:absolute;mso-position-vertical-relative:text;v-text-anchor:top" o:gfxdata="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" stroked="f">
                 <v:textbox style="mso-fit-shape-to-text:t" inset="0,0,0,0">
@@ -3617,6 +3628,7 @@
           <w:bCs/>
           <w:noProof/>
           <w:szCs w:val="24"/>
+          <w:lang w:eastAsia="es-DO"/>
         </w:rPr>
         <w:drawing>
           <wp:anchor distT="0" distB="0" distL="114300" distR="114300" simplePos="0" relativeHeight="251659264" behindDoc="0" locked="0" layoutInCell="1" allowOverlap="1" wp14:anchorId="17328586" wp14:editId="08392752">
@@ -3776,6 +3788,7 @@
         <w:rPr>
           <w:rFonts w:ascii="Arial" w:hAnsi="Arial" w:cs="Arial"/>
           <w:noProof/>
+          <w:lang w:eastAsia="es-DO"/>
         </w:rPr>
         <mc:AlternateContent>
           <mc:Choice Requires="wps">
@@ -3845,7 +3858,7 @@
               </wp:anchor>
             </w:drawing>
           </mc:Choice>
-          <mc:Fallback>
+          <mc:Fallback xmlns:w16sdtdh="http://schemas.microsoft.com/office/word/2020/wordml/sdtdatahash" xmlns:w16="http://schemas.microsoft.com/office/word/2018/wordml" xmlns:w16cid="http://schemas.microsoft.com/office/word/2016/wordml/cid" xmlns:w16cex="http://schemas.microsoft.com/office/word/2018/wordml/cex" xmlns:am3d="http://schemas.microsoft.com/office/drawing/2017/model3d" xmlns:aink="http://schemas.microsoft.com/office/drawing/2016/ink" xmlns:cx8="http://schemas.microsoft.com/office/drawing/2016/5/14/chartex" xmlns:cx7="http://schemas.microsoft.com/office/drawing/2016/5/13/chartex" xmlns:cx6="http://schemas.microsoft.com/office/drawing/2016/5/12/chartex" xmlns:cx5="http://schemas.microsoft.com/office/drawing/2016/5/11/chartex" xmlns:cx4="http://schemas.microsoft.com/office/drawing/2016/5/10/chartex" xmlns:cx3="http://schemas.microsoft.com/office/drawing/2016/5/9/chartex" xmlns:cx2="http://schemas.microsoft.com/office/drawing/2015/10/21/chartex" xmlns:cx1="http://schemas.microsoft.com/office/drawing/2015/9/8/chartex">
             <w:pict>
               <v:shape w14:anchorId="13A62CC3" id="Cuadro de texto 14" o:spid="_x0000_s1028" type="#_x0000_t202" style="position:absolute;margin-left:165pt;margin-top:95.6pt;width:134.25pt;height:.05pt;z-index:251669504;visibility:visible;mso-wrap-style:square;mso-wrap-distance-left:9pt;mso-wrap-distance-top:0;mso-wrap-distance-right:9pt;mso-wrap-distance-bottom:0;mso-position-horizontal:absolute;mso-position-horizontal-relative:text;mso-position-vertical:absolute;mso-position-vertical-relative:text;v-text-anchor:top" o:gfxdata="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" stroked="f">
                 <v:textbox style="mso-fit-shape-to-text:t" inset="0,0,0,0">
@@ -3878,6 +3891,7 @@
         <w:rPr>
           <w:rFonts w:ascii="Arial" w:hAnsi="Arial" w:cs="Arial"/>
           <w:noProof/>
+          <w:lang w:eastAsia="es-DO"/>
         </w:rPr>
         <mc:AlternateContent>
           <mc:Choice Requires="wps">
@@ -3947,7 +3961,7 @@
               </wp:anchor>
             </w:drawing>
           </mc:Choice>
-          <mc:Fallback>
+          <mc:Fallback xmlns:w16sdtdh="http://schemas.microsoft.com/office/word/2020/wordml/sdtdatahash" xmlns:w16="http://schemas.microsoft.com/office/word/2018/wordml" xmlns:w16cid="http://schemas.microsoft.com/office/word/2016/wordml/cid" xmlns:w16cex="http://schemas.microsoft.com/office/word/2018/wordml/cex" xmlns:am3d="http://schemas.microsoft.com/office/drawing/2017/model3d" xmlns:aink="http://schemas.microsoft.com/office/drawing/2016/ink" xmlns:cx8="http://schemas.microsoft.com/office/drawing/2016/5/14/chartex" xmlns:cx7="http://schemas.microsoft.com/office/drawing/2016/5/13/chartex" xmlns:cx6="http://schemas.microsoft.com/office/drawing/2016/5/12/chartex" xmlns:cx5="http://schemas.microsoft.com/office/drawing/2016/5/11/chartex" xmlns:cx4="http://schemas.microsoft.com/office/drawing/2016/5/10/chartex" xmlns:cx3="http://schemas.microsoft.com/office/drawing/2016/5/9/chartex" xmlns:cx2="http://schemas.microsoft.com/office/drawing/2015/10/21/chartex" xmlns:cx1="http://schemas.microsoft.com/office/drawing/2015/9/8/chartex">
             <w:pict>
               <v:shape w14:anchorId="26412FB5" id="Cuadro de texto 13" o:spid="_x0000_s1029" type="#_x0000_t202" style="position:absolute;margin-left:-1.5pt;margin-top:94.65pt;width:140.25pt;height:.05pt;z-index:251668480;visibility:visible;mso-wrap-style:square;mso-wrap-distance-left:9pt;mso-wrap-distance-top:0;mso-wrap-distance-right:9pt;mso-wrap-distance-bottom:0;mso-position-horizontal:absolute;mso-position-horizontal-relative:text;mso-position-vertical:absolute;mso-position-vertical-relative:text;v-text-anchor:top" o:gfxdata="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" stroked="f">
                 <v:textbox style="mso-fit-shape-to-text:t" inset="0,0,0,0">
@@ -3981,6 +3995,7 @@
           <w:rFonts w:ascii="Arial" w:eastAsia="Times New Roman" w:hAnsi="Arial" w:cs="Arial"/>
           <w:noProof/>
           <w:szCs w:val="24"/>
+          <w:lang w:eastAsia="es-DO"/>
         </w:rPr>
         <w:drawing>
           <wp:anchor distT="0" distB="0" distL="114300" distR="114300" simplePos="0" relativeHeight="251664384" behindDoc="0" locked="0" layoutInCell="1" allowOverlap="1" wp14:anchorId="1D61045B" wp14:editId="2DF0DA58">
@@ -4060,6 +4075,7 @@
           <w:rFonts w:ascii="Arial" w:eastAsia="Times New Roman" w:hAnsi="Arial" w:cs="Arial"/>
           <w:noProof/>
           <w:szCs w:val="24"/>
+          <w:lang w:eastAsia="es-DO"/>
         </w:rPr>
         <w:drawing>
           <wp:anchor distT="0" distB="0" distL="114300" distR="114300" simplePos="0" relativeHeight="251665408" behindDoc="0" locked="0" layoutInCell="1" allowOverlap="1" wp14:anchorId="0BF54028" wp14:editId="5AAAFE5E">
@@ -4309,6 +4325,7 @@
           <w:bCs/>
           <w:noProof/>
           <w:szCs w:val="24"/>
+          <w:lang w:eastAsia="es-DO"/>
         </w:rPr>
         <w:drawing>
           <wp:anchor distT="0" distB="0" distL="114300" distR="114300" simplePos="0" relativeHeight="251660288" behindDoc="0" locked="0" layoutInCell="1" allowOverlap="1" wp14:anchorId="6CED530F" wp14:editId="67984A67">
@@ -4690,7 +4707,7 @@
         </w:rPr>
         <w:t xml:space="preserve">3.1 Capturas de la Aplicación (Documentación completa del desarrollo, </w:t>
       </w:r>
-      <w:bookmarkStart w:id="0" w:name="_Hlk90223937"/>
+      <w:bookmarkStart w:id="1" w:name="_Hlk90223937"/>
       <w:r>
         <w:rPr>
           <w:rFonts w:ascii="Arial" w:eastAsia="Times New Roman" w:hAnsi="Arial" w:cs="Arial"/>
@@ -4700,7 +4717,7 @@
         </w:rPr>
         <w:t>Scripts</w:t>
       </w:r>
-      <w:bookmarkEnd w:id="0"/>
+      <w:bookmarkEnd w:id="1"/>
       <w:r>
         <w:rPr>
           <w:rFonts w:ascii="Arial" w:eastAsia="Times New Roman" w:hAnsi="Arial" w:cs="Arial"/>
@@ -4731,6 +4748,7 @@
           <w:b/>
           <w:bCs/>
           <w:noProof/>
+          <w:lang w:eastAsia="es-DO"/>
         </w:rPr>
         <w:drawing>
           <wp:anchor distT="0" distB="0" distL="114300" distR="114300" simplePos="0" relativeHeight="251672576" behindDoc="0" locked="0" layoutInCell="1" allowOverlap="1" wp14:anchorId="586B373F" wp14:editId="24333FF5">
@@ -5045,6 +5063,7 @@
           <w:b/>
           <w:bCs/>
           <w:noProof/>
+          <w:lang w:eastAsia="es-DO"/>
         </w:rPr>
         <w:drawing>
           <wp:anchor distT="0" distB="0" distL="114300" distR="114300" simplePos="0" relativeHeight="251673600" behindDoc="0" locked="0" layoutInCell="1" allowOverlap="1" wp14:anchorId="5D296C33" wp14:editId="1928C456">
@@ -5255,6 +5274,7 @@
           <w:b/>
           <w:bCs/>
           <w:noProof/>
+          <w:lang w:eastAsia="es-DO"/>
         </w:rPr>
         <w:drawing>
           <wp:anchor distT="0" distB="0" distL="114300" distR="114300" simplePos="0" relativeHeight="251674624" behindDoc="0" locked="0" layoutInCell="1" allowOverlap="1" wp14:anchorId="4C00C89F" wp14:editId="551D4A23">
@@ -5447,6 +5467,7 @@
           <w:b/>
           <w:bCs/>
           <w:noProof/>
+          <w:lang w:eastAsia="es-DO"/>
         </w:rPr>
         <w:drawing>
           <wp:inline distT="0" distB="0" distL="0" distR="0" wp14:anchorId="5FB1FA67" wp14:editId="49E02B84">
@@ -5587,6 +5608,7 @@
           <w:b/>
           <w:bCs/>
           <w:noProof/>
+          <w:lang w:eastAsia="es-DO"/>
         </w:rPr>
         <w:drawing>
           <wp:anchor distT="0" distB="0" distL="114300" distR="114300" simplePos="0" relativeHeight="251675648" behindDoc="0" locked="0" layoutInCell="1" allowOverlap="1" wp14:anchorId="37F24896" wp14:editId="64D76FF7">
@@ -5679,6 +5701,7 @@
           <w:b/>
           <w:bCs/>
           <w:noProof/>
+          <w:lang w:eastAsia="es-DO"/>
         </w:rPr>
         <w:lastRenderedPageBreak/>
         <w:drawing>
@@ -5898,6 +5921,7 @@
           <w:b/>
           <w:bCs/>
           <w:noProof/>
+          <w:lang w:eastAsia="es-DO"/>
         </w:rPr>
         <w:drawing>
           <wp:anchor distT="0" distB="0" distL="114300" distR="114300" simplePos="0" relativeHeight="251677696" behindDoc="0" locked="0" layoutInCell="1" allowOverlap="1" wp14:anchorId="7D645FCD" wp14:editId="0EBC3349">
@@ -6108,6 +6132,7 @@
           <w:b/>
           <w:bCs/>
           <w:noProof/>
+          <w:lang w:eastAsia="es-DO"/>
         </w:rPr>
         <w:lastRenderedPageBreak/>
         <w:drawing>
@@ -6280,6 +6305,7 @@
           <w:b/>
           <w:bCs/>
           <w:noProof/>
+          <w:lang w:eastAsia="es-DO"/>
         </w:rPr>
         <w:drawing>
           <wp:anchor distT="0" distB="0" distL="114300" distR="114300" simplePos="0" relativeHeight="251679744" behindDoc="0" locked="0" layoutInCell="1" allowOverlap="1" wp14:anchorId="76F3E128" wp14:editId="0511B8D1">
@@ -6563,6 +6589,7 @@
           <w:b/>
           <w:bCs/>
           <w:noProof/>
+          <w:lang w:eastAsia="es-DO"/>
         </w:rPr>
         <w:drawing>
           <wp:anchor distT="0" distB="0" distL="114300" distR="114300" simplePos="0" relativeHeight="251681792" behindDoc="0" locked="0" layoutInCell="1" allowOverlap="1" wp14:anchorId="13EBD204" wp14:editId="58E49DBF">
@@ -6637,6 +6664,7 @@
           <w:b/>
           <w:bCs/>
           <w:noProof/>
+          <w:lang w:eastAsia="es-DO"/>
         </w:rPr>
         <w:drawing>
           <wp:inline distT="0" distB="0" distL="0" distR="0" wp14:anchorId="55848E5D" wp14:editId="595667CA">
@@ -6698,6 +6726,7 @@
           <w:b/>
           <w:bCs/>
           <w:noProof/>
+          <w:lang w:eastAsia="es-DO"/>
         </w:rPr>
         <w:drawing>
           <wp:anchor distT="0" distB="0" distL="114300" distR="114300" simplePos="0" relativeHeight="251682816" behindDoc="0" locked="0" layoutInCell="1" allowOverlap="1" wp14:anchorId="62D8A0B3" wp14:editId="2B99D795">
@@ -6766,6 +6795,7 @@
           <w:b/>
           <w:bCs/>
           <w:noProof/>
+          <w:lang w:eastAsia="es-DO"/>
         </w:rPr>
         <w:drawing>
           <wp:anchor distT="0" distB="0" distL="114300" distR="114300" simplePos="0" relativeHeight="251680768" behindDoc="0" locked="0" layoutInCell="1" allowOverlap="1" wp14:anchorId="47F03FD4" wp14:editId="66CD738B">
@@ -6931,6 +6961,7 @@
           <w:b/>
           <w:bCs/>
           <w:noProof/>
+          <w:lang w:eastAsia="es-DO"/>
         </w:rPr>
         <w:drawing>
           <wp:inline distT="0" distB="0" distL="0" distR="0" wp14:anchorId="72D678EE" wp14:editId="28EA2FB5">
@@ -7022,6 +7053,7 @@
       <w:r>
         <w:rPr>
           <w:noProof/>
+          <w:lang w:eastAsia="es-DO"/>
         </w:rPr>
         <w:drawing>
           <wp:anchor distT="0" distB="0" distL="114300" distR="114300" simplePos="0" relativeHeight="251671552" behindDoc="0" locked="0" layoutInCell="1" allowOverlap="1" wp14:anchorId="3B35064D" wp14:editId="7C3F7FC0">
@@ -7246,7 +7278,7 @@
       </w:r>
     </w:p>
     <w:p>
-      <w:bookmarkStart w:id="1" w:name="_Hlk90223743"/>
+      <w:bookmarkStart w:id="2" w:name="_Hlk90223743"/>
       <w:r>
         <w:rPr>
           <w:b/>
@@ -7257,7 +7289,7 @@
       <w:r>
         <w:t xml:space="preserve"> </w:t>
       </w:r>
-      <w:bookmarkEnd w:id="1"/>
+      <w:bookmarkEnd w:id="2"/>
       <w:r>
         <w:t>En esta primera versión el video juego ya era funcional ya que contaba con sus mecánicas principales, aunque tenía problemas de inestabilidad que se han ido solucionando a medida que se realizaban pruebas.</w:t>
       </w:r>
@@ -7451,7 +7483,7 @@
 </file>
 
 <file path=word/numbering.xml><?xml version="1.0" encoding="utf-8"?>
-<w:numbering xmlns:wpc="http://schemas.microsoft.com/office/word/2010/wordprocessingCanvas" xmlns:cx="http://schemas.microsoft.com/office/drawing/2014/chartex" xmlns:cx1="http://schemas.microsoft.com/office/drawing/2015/9/8/chartex" xmlns:cx2="http://schemas.microsoft.com/office/drawing/2015/10/21/chartex" xmlns:cx3="http://schemas.microsoft.com/office/drawing/2016/5/9/chartex" xmlns:cx4="http://schemas.microsoft.com/office/drawing/2016/5/10/chartex" xmlns:cx5="http://schemas.microsoft.com/office/drawing/2016/5/11/chartex" xmlns:cx6="http://schemas.microsoft.com/office/drawing/2016/5/12/chartex" xmlns:cx7="http://schemas.microsoft.com/office/drawing/2016/5/13/chartex" xmlns:cx8="http://schemas.microsoft.com/office/drawing/2016/5/14/chartex" xmlns:mc="http://schemas.openxmlformats.org/markup-compatibility/2006" xmlns:aink="http://schemas.microsoft.com/office/drawing/2016/ink" xmlns:am3d="http://schemas.microsoft.com/office/drawing/2017/model3d" xmlns:o="urn:schemas-microsoft-com:office:office" xmlns:r="http://schemas.openxmlformats.org/officeDocument/2006/relationships" xmlns:m="http://schemas.openxmlformats.org/officeDocument/2006/math" xmlns:v="urn:schemas-microsoft-com:vml" xmlns:wp14="http://schemas.microsoft.com/office/word/2010/wordprocessingDrawing" xmlns:wp="http://schemas.openxmlformats.org/drawingml/2006/wordprocessingDrawing" xmlns:w10="urn:schemas-microsoft-com:office:word" xmlns:w="http://schemas.openxmlformats.org/wordprocessingml/2006/main" xmlns:w14="http://schemas.microsoft.com/office/word/2010/wordml" xmlns:w15="http://schemas.microsoft.com/office/word/2012/wordml" xmlns:w16cex="http://schemas.microsoft.com/office/word/2018/wordml/cex" xmlns:w16cid="http://schemas.microsoft.com/office/word/2016/wordml/cid" xmlns:w16="http://schemas.microsoft.com/office/word/2018/wordml" xmlns:w16sdtdh="http://schemas.microsoft.com/office/word/2020/wordml/sdtdatahash" xmlns:w16se="http://schemas.microsoft.com/office/word/2015/wordml/symex" xmlns:wpg="http://schemas.microsoft.com/office/word/2010/wordprocessingGroup" xmlns:wpi="http://schemas.microsoft.com/office/word/2010/wordprocessingInk" xmlns:wne="http://schemas.microsoft.com/office/word/2006/wordml" xmlns:wps="http://schemas.microsoft.com/office/word/2010/wordprocessingShape" mc:Ignorable="w14 w15 w16se w16cid w16 w16cex w16sdtdh wp14">
+<w:numbering xmlns:wpc="http://schemas.microsoft.com/office/word/2010/wordprocessingCanvas" xmlns:cx="http://schemas.microsoft.com/office/drawing/2014/chartex" xmlns:mc="http://schemas.openxmlformats.org/markup-compatibility/2006" xmlns:o="urn:schemas-microsoft-com:office:office" xmlns:r="http://schemas.openxmlformats.org/officeDocument/2006/relationships" xmlns:m="http://schemas.openxmlformats.org/officeDocument/2006/math" xmlns:v="urn:schemas-microsoft-com:vml" xmlns:wp14="http://schemas.microsoft.com/office/word/2010/wordprocessingDrawing" xmlns:wp="http://schemas.openxmlformats.org/drawingml/2006/wordprocessingDrawing" xmlns:w10="urn:schemas-microsoft-com:office:word" xmlns:w="http://schemas.openxmlformats.org/wordprocessingml/2006/main" xmlns:w14="http://schemas.microsoft.com/office/word/2010/wordml" xmlns:w15="http://schemas.microsoft.com/office/word/2012/wordml" xmlns:w16se="http://schemas.microsoft.com/office/word/2015/wordml/symex" xmlns:wpg="http://schemas.microsoft.com/office/word/2010/wordprocessingGroup" xmlns:wpi="http://schemas.microsoft.com/office/word/2010/wordprocessingInk" xmlns:wne="http://schemas.microsoft.com/office/word/2006/wordml" xmlns:wps="http://schemas.microsoft.com/office/word/2010/wordprocessingShape" mc:Ignorable="w14 w15 w16se wp14">
   <w:abstractNum w:abstractNumId="0" w15:restartNumberingAfterBreak="0">
     <w:nsid w:val="01AE1C51"/>
     <w:multiLevelType w:val="multilevel"/>
@@ -7920,7 +7952,7 @@
 </file>
 
 <file path=word/styles.xml><?xml version="1.0" encoding="utf-8"?>
-<w:styles xmlns:mc="http://schemas.openxmlformats.org/markup-compatibility/2006" xmlns:r="http://schemas.openxmlformats.org/officeDocument/2006/relationships" xmlns:w="http://schemas.openxmlformats.org/wordprocessingml/2006/main" xmlns:w14="http://schemas.microsoft.com/office/word/2010/wordml" xmlns:w15="http://schemas.microsoft.com/office/word/2012/wordml" xmlns:w16cex="http://schemas.microsoft.com/office/word/2018/wordml/cex" xmlns:w16cid="http://schemas.microsoft.com/office/word/2016/wordml/cid" xmlns:w16="http://schemas.microsoft.com/office/word/2018/wordml" xmlns:w16sdtdh="http://schemas.microsoft.com/office/word/2020/wordml/sdtdatahash" xmlns:w16se="http://schemas.microsoft.com/office/word/2015/wordml/symex" mc:Ignorable="w14 w15 w16se w16cid w16 w16cex w16sdtdh">
+<w:styles xmlns:mc="http://schemas.openxmlformats.org/markup-compatibility/2006" xmlns:r="http://schemas.openxmlformats.org/officeDocument/2006/relationships" xmlns:w="http://schemas.openxmlformats.org/wordprocessingml/2006/main" xmlns:w14="http://schemas.microsoft.com/office/word/2010/wordml" xmlns:w15="http://schemas.microsoft.com/office/word/2012/wordml" xmlns:w16se="http://schemas.microsoft.com/office/word/2015/wordml/symex" mc:Ignorable="w14 w15 w16se">
   <w:docDefaults>
     <w:rPrDefault>
       <w:rPr>
@@ -7936,7 +7968,7 @@
       </w:pPr>
     </w:pPrDefault>
   </w:docDefaults>
-  <w:latentStyles w:defLockedState="0" w:defUIPriority="99" w:defSemiHidden="0" w:defUnhideWhenUsed="0" w:defQFormat="0" w:count="376">
+  <w:latentStyles w:defLockedState="0" w:defUIPriority="99" w:defSemiHidden="0" w:defUnhideWhenUsed="0" w:defQFormat="0" w:count="371">
     <w:lsdException w:name="Normal" w:uiPriority="0" w:qFormat="1"/>
     <w:lsdException w:name="heading 1" w:uiPriority="9" w:qFormat="1"/>
     <w:lsdException w:name="heading 2" w:semiHidden="1" w:uiPriority="9" w:unhideWhenUsed="1" w:qFormat="1"/>
@@ -8308,11 +8340,6 @@
     <w:lsdException w:name="List Table 5 Dark Accent 6" w:uiPriority="50"/>
     <w:lsdException w:name="List Table 6 Colorful Accent 6" w:uiPriority="51"/>
     <w:lsdException w:name="List Table 7 Colorful Accent 6" w:uiPriority="52"/>
-    <w:lsdException w:name="Mention" w:semiHidden="1" w:unhideWhenUsed="1"/>
-    <w:lsdException w:name="Smart Hyperlink" w:semiHidden="1" w:unhideWhenUsed="1"/>
-    <w:lsdException w:name="Hashtag" w:semiHidden="1" w:unhideWhenUsed="1"/>
-    <w:lsdException w:name="Unresolved Mention" w:semiHidden="1" w:unhideWhenUsed="1"/>
-    <w:lsdException w:name="Smart Link" w:semiHidden="1" w:unhideWhenUsed="1"/>
   </w:latentStyles>
   <w:style w:type="paragraph" w:default="1" w:styleId="Normal">
     <w:name w:val="Normal"/>

</xml_diff>